<commit_message>
minor addition to [1,1]
</commit_message>
<xml_diff>
--- a/papers/Review Response/Brian Review/Referee Response Document.docx
+++ b/papers/Review Response/Brian Review/Referee Response Document.docx
@@ -599,25 +599,14 @@
                 <w:szCs w:val="24"/>
               </w:rPr>
             </w:pPr>
-            <w:proofErr w:type="gramStart"/>
-            <w:r>
-              <w:rPr>
-                <w:rFonts w:ascii="Times New Roman" w:hAnsi="Times New Roman" w:cs="Times New Roman"/>
-                <w:color w:val="000000" w:themeColor="text1"/>
-                <w:sz w:val="24"/>
-                <w:szCs w:val="24"/>
-              </w:rPr>
-              <w:t>(  )</w:t>
-            </w:r>
-            <w:proofErr w:type="gramEnd"/>
-            <w:r>
-              <w:rPr>
-                <w:rFonts w:ascii="Times New Roman" w:hAnsi="Times New Roman" w:cs="Times New Roman"/>
-                <w:color w:val="000000" w:themeColor="text1"/>
-                <w:sz w:val="24"/>
-                <w:szCs w:val="24"/>
-              </w:rPr>
-              <w:t xml:space="preserve"> I don’t feel qualified to judge about the English language and stye</w:t>
+            <w:r>
+              <w:rPr>
+                <w:rFonts w:ascii="Times New Roman" w:hAnsi="Times New Roman" w:cs="Times New Roman"/>
+                <w:color w:val="000000" w:themeColor="text1"/>
+                <w:sz w:val="24"/>
+                <w:szCs w:val="24"/>
+              </w:rPr>
+              <w:t>(  ) I don’t feel qualified to judge about the English language and stye</w:t>
             </w:r>
           </w:p>
         </w:tc>
@@ -1651,27 +1640,7 @@
           <w:sz w:val="24"/>
           <w:szCs w:val="24"/>
         </w:rPr>
-        <w:t xml:space="preserve">It is not clear how the pinch point issue in the recuperators was dealt with. Eps-NTU method can capture this only if heat exchanger is divided into multiple calculation domains as cp varies significantly. From the resulting efficiencies I would concur that pinch point was </w:t>
-      </w:r>
-      <w:proofErr w:type="gramStart"/>
-      <w:r>
-        <w:rPr>
-          <w:rFonts w:ascii="Times New Roman" w:hAnsi="Times New Roman" w:cs="Times New Roman"/>
-          <w:color w:val="000000" w:themeColor="text1"/>
-          <w:sz w:val="24"/>
-          <w:szCs w:val="24"/>
-        </w:rPr>
-        <w:t>taken into account</w:t>
-      </w:r>
-      <w:proofErr w:type="gramEnd"/>
-      <w:r>
-        <w:rPr>
-          <w:rFonts w:ascii="Times New Roman" w:hAnsi="Times New Roman" w:cs="Times New Roman"/>
-          <w:color w:val="000000" w:themeColor="text1"/>
-          <w:sz w:val="24"/>
-          <w:szCs w:val="24"/>
-        </w:rPr>
-        <w:t xml:space="preserve"> as the results appears to be correct. However, for the less educated reader it might be misleading. Please improve the description of sCO2 cycle recuperators modelling. </w:t>
+        <w:t xml:space="preserve">It is not clear how the pinch point issue in the recuperators was dealt with. Eps-NTU method can capture this only if heat exchanger is divided into multiple calculation domains as cp varies significantly. From the resulting efficiencies I would concur that pinch point was taken into account as the results appears to be correct. However, for the less educated reader it might be misleading. Please improve the description of sCO2 cycle recuperators modelling. </w:t>
       </w:r>
     </w:p>
     <w:p>
@@ -1746,7 +1715,29 @@
           <w:highlight w:val="yellow"/>
         </w:rPr>
         <w:lastRenderedPageBreak/>
-        <w:t>the hot and cold flows on either the low or high end of the heat exchanger is defined as the approach temperature of the counter-flow heat exchanger.’</w:t>
+        <w:t>the hot and cold flows on either the low or high end of the heat exchanger is defined as the approach temperature of the counter-flow heat exchanger</w:t>
+      </w:r>
+      <w:ins w:id="1" w:author="Ben Lindley" w:date="2021-10-26T22:31:00Z">
+        <w:r>
+          <w:rPr>
+            <w:rFonts w:ascii="Times New Roman" w:hAnsi="Times New Roman" w:cs="Times New Roman"/>
+            <w:color w:val="BF8F00" w:themeColor="accent4" w:themeShade="BF"/>
+            <w:sz w:val="24"/>
+            <w:szCs w:val="24"/>
+            <w:highlight w:val="yellow"/>
+          </w:rPr>
+          <w:t xml:space="preserve"> and a calculation is performed to identify whether the hot end or cold end is limiting</w:t>
+        </w:r>
+      </w:ins>
+      <w:r>
+        <w:rPr>
+          <w:rFonts w:ascii="Times New Roman" w:hAnsi="Times New Roman" w:cs="Times New Roman"/>
+          <w:color w:val="BF8F00" w:themeColor="accent4" w:themeShade="BF"/>
+          <w:sz w:val="24"/>
+          <w:szCs w:val="24"/>
+          <w:highlight w:val="yellow"/>
+        </w:rPr>
+        <w:t>.’</w:t>
       </w:r>
       <w:r>
         <w:rPr>
@@ -1948,55 +1939,33 @@
                 <w:szCs w:val="24"/>
               </w:rPr>
             </w:pPr>
-            <w:proofErr w:type="gramStart"/>
-            <w:r>
-              <w:rPr>
-                <w:rFonts w:ascii="Times New Roman" w:hAnsi="Times New Roman" w:cs="Times New Roman"/>
-                <w:color w:val="000000" w:themeColor="text1"/>
-                <w:sz w:val="24"/>
-                <w:szCs w:val="24"/>
-              </w:rPr>
-              <w:t>(  )</w:t>
-            </w:r>
-            <w:proofErr w:type="gramEnd"/>
-            <w:r>
-              <w:rPr>
-                <w:rFonts w:ascii="Times New Roman" w:hAnsi="Times New Roman" w:cs="Times New Roman"/>
-                <w:color w:val="000000" w:themeColor="text1"/>
-                <w:sz w:val="24"/>
-                <w:szCs w:val="24"/>
-              </w:rPr>
-              <w:t xml:space="preserve"> Extensive editing of English language and style required</w:t>
-            </w:r>
-          </w:p>
-          <w:p>
-            <w:pPr>
-              <w:rPr>
-                <w:rFonts w:ascii="Times New Roman" w:hAnsi="Times New Roman" w:cs="Times New Roman"/>
-                <w:color w:val="000000" w:themeColor="text1"/>
-                <w:sz w:val="24"/>
-                <w:szCs w:val="24"/>
-              </w:rPr>
-            </w:pPr>
-            <w:proofErr w:type="gramStart"/>
-            <w:r>
-              <w:rPr>
-                <w:rFonts w:ascii="Times New Roman" w:hAnsi="Times New Roman" w:cs="Times New Roman"/>
-                <w:color w:val="000000" w:themeColor="text1"/>
-                <w:sz w:val="24"/>
-                <w:szCs w:val="24"/>
-              </w:rPr>
-              <w:t>(  )</w:t>
-            </w:r>
-            <w:proofErr w:type="gramEnd"/>
-            <w:r>
-              <w:rPr>
-                <w:rFonts w:ascii="Times New Roman" w:hAnsi="Times New Roman" w:cs="Times New Roman"/>
-                <w:color w:val="000000" w:themeColor="text1"/>
-                <w:sz w:val="24"/>
-                <w:szCs w:val="24"/>
-              </w:rPr>
-              <w:t xml:space="preserve"> Moderate English changes required</w:t>
+            <w:r>
+              <w:rPr>
+                <w:rFonts w:ascii="Times New Roman" w:hAnsi="Times New Roman" w:cs="Times New Roman"/>
+                <w:color w:val="000000" w:themeColor="text1"/>
+                <w:sz w:val="24"/>
+                <w:szCs w:val="24"/>
+              </w:rPr>
+              <w:t>(  ) Extensive editing of English language and style required</w:t>
+            </w:r>
+          </w:p>
+          <w:p>
+            <w:pPr>
+              <w:rPr>
+                <w:rFonts w:ascii="Times New Roman" w:hAnsi="Times New Roman" w:cs="Times New Roman"/>
+                <w:color w:val="000000" w:themeColor="text1"/>
+                <w:sz w:val="24"/>
+                <w:szCs w:val="24"/>
+              </w:rPr>
+            </w:pPr>
+            <w:r>
+              <w:rPr>
+                <w:rFonts w:ascii="Times New Roman" w:hAnsi="Times New Roman" w:cs="Times New Roman"/>
+                <w:color w:val="000000" w:themeColor="text1"/>
+                <w:sz w:val="24"/>
+                <w:szCs w:val="24"/>
+              </w:rPr>
+              <w:t>(  ) Moderate English changes required</w:t>
             </w:r>
           </w:p>
           <w:p>
@@ -2027,25 +1996,14 @@
                 <w:szCs w:val="24"/>
               </w:rPr>
             </w:pPr>
-            <w:proofErr w:type="gramStart"/>
-            <w:r>
-              <w:rPr>
-                <w:rFonts w:ascii="Times New Roman" w:hAnsi="Times New Roman" w:cs="Times New Roman"/>
-                <w:color w:val="000000" w:themeColor="text1"/>
-                <w:sz w:val="24"/>
-                <w:szCs w:val="24"/>
-              </w:rPr>
-              <w:t>(  )</w:t>
-            </w:r>
-            <w:proofErr w:type="gramEnd"/>
-            <w:r>
-              <w:rPr>
-                <w:rFonts w:ascii="Times New Roman" w:hAnsi="Times New Roman" w:cs="Times New Roman"/>
-                <w:color w:val="000000" w:themeColor="text1"/>
-                <w:sz w:val="24"/>
-                <w:szCs w:val="24"/>
-              </w:rPr>
-              <w:t xml:space="preserve"> I don’t feel qualified to judge about the English language and stye</w:t>
+            <w:r>
+              <w:rPr>
+                <w:rFonts w:ascii="Times New Roman" w:hAnsi="Times New Roman" w:cs="Times New Roman"/>
+                <w:color w:val="000000" w:themeColor="text1"/>
+                <w:sz w:val="24"/>
+                <w:szCs w:val="24"/>
+              </w:rPr>
+              <w:t>(  ) I don’t feel qualified to judge about the English language and stye</w:t>
             </w:r>
           </w:p>
         </w:tc>
@@ -2826,17 +2784,8 @@
                 <w:sz w:val="24"/>
                 <w:szCs w:val="24"/>
               </w:rPr>
-              <w:t xml:space="preserve">Are the conclusions thoroughly supported by the results </w:t>
-            </w:r>
-            <w:r>
-              <w:rPr>
-                <w:rFonts w:ascii="Times New Roman" w:hAnsi="Times New Roman" w:cs="Times New Roman"/>
-                <w:color w:val="000000" w:themeColor="text1"/>
-                <w:sz w:val="24"/>
-                <w:szCs w:val="24"/>
-              </w:rPr>
               <w:lastRenderedPageBreak/>
-              <w:t>presented in the article or referenced in secondary literature?</w:t>
+              <w:t>Are the conclusions thoroughly supported by the results presented in the article or referenced in secondary literature?</w:t>
             </w:r>
           </w:p>
         </w:tc>
@@ -2861,7 +2810,6 @@
                 <w:sz w:val="24"/>
                 <w:szCs w:val="24"/>
               </w:rPr>
-              <w:lastRenderedPageBreak/>
               <w:t>(  )</w:t>
             </w:r>
           </w:p>
@@ -3051,7 +2999,7 @@
         </w:rPr>
         <w:t xml:space="preserve">Revised this sentence for readability to ‘Nuclear reactors, including lead-cooled fast reactors (LFRs), can adjust power output according to demand, but with high fixed costs and low operating costs </w:t>
       </w:r>
-      <w:del w:id="1" w:author="Ben Lindley" w:date="2021-10-26T22:07:00Z">
+      <w:del w:id="2" w:author="Ben Lindley" w:date="2021-10-26T22:07:00Z">
         <w:r>
           <w:rPr>
             <w:rFonts w:ascii="Times New Roman" w:hAnsi="Times New Roman" w:cs="Times New Roman"/>
@@ -3062,7 +3010,7 @@
           <w:delText>this is economically unattractive</w:delText>
         </w:r>
       </w:del>
-      <w:ins w:id="2" w:author="Ben Lindley" w:date="2021-10-26T22:07:00Z">
+      <w:ins w:id="3" w:author="Ben Lindley" w:date="2021-10-26T22:07:00Z">
         <w:r>
           <w:rPr>
             <w:rFonts w:ascii="Times New Roman" w:hAnsi="Times New Roman" w:cs="Times New Roman"/>
@@ -3148,7 +3096,7 @@
         </w:rPr>
         <w:t xml:space="preserve">These drawbacks include CSP dependency on weather conditions and time of day, while the LFR </w:t>
       </w:r>
-      <w:del w:id="3" w:author="Ben Lindley" w:date="2021-10-26T22:08:00Z">
+      <w:del w:id="4" w:author="Ben Lindley" w:date="2021-10-26T22:08:00Z">
         <w:r>
           <w:rPr>
             <w:rFonts w:ascii="Times New Roman" w:hAnsi="Times New Roman" w:cs="Times New Roman"/>
@@ -3177,7 +3125,7 @@
           <w:delText>up and ramping while reducing strain on system components when consistently operating</w:delText>
         </w:r>
       </w:del>
-      <w:ins w:id="4" w:author="Ben Lindley" w:date="2021-10-26T22:08:00Z">
+      <w:ins w:id="5" w:author="Ben Lindley" w:date="2021-10-26T22:08:00Z">
         <w:r>
           <w:rPr>
             <w:rFonts w:ascii="Times New Roman" w:hAnsi="Times New Roman" w:cs="Times New Roman"/>
@@ -3251,7 +3199,7 @@
         </w:rPr>
         <w:t>Edited the sentence to exemplify that reducing the lead flow rate in the LFR while reducing the sCO2 inlet temperature increases the power output of the LFR. This sentence is important when explaining the benefits of decreasing the sCO2 inlet temperature in the parametric studies. The new sentence reads ‘</w:t>
       </w:r>
-      <w:del w:id="5" w:author="Ben Lindley" w:date="2021-10-26T22:12:00Z">
+      <w:del w:id="6" w:author="Ben Lindley" w:date="2021-10-26T22:12:00Z">
         <w:r>
           <w:rPr>
             <w:rFonts w:ascii="Times New Roman" w:hAnsi="Times New Roman" w:cs="Times New Roman"/>
@@ -3262,7 +3210,7 @@
           <w:delText>Restricting the lead flow velocity, and therefore lead mass flow rate</w:delText>
         </w:r>
       </w:del>
-      <w:del w:id="6" w:author="Ben Lindley" w:date="2021-10-26T22:10:00Z">
+      <w:del w:id="7" w:author="Ben Lindley" w:date="2021-10-26T22:10:00Z">
         <w:r>
           <w:rPr>
             <w:rFonts w:ascii="Times New Roman" w:hAnsi="Times New Roman" w:cs="Times New Roman"/>
@@ -3273,7 +3221,7 @@
           <w:delText>, while</w:delText>
         </w:r>
       </w:del>
-      <w:del w:id="7" w:author="Ben Lindley" w:date="2021-10-26T22:12:00Z">
+      <w:del w:id="8" w:author="Ben Lindley" w:date="2021-10-26T22:12:00Z">
         <w:r>
           <w:rPr>
             <w:rFonts w:ascii="Times New Roman" w:hAnsi="Times New Roman" w:cs="Times New Roman"/>
@@ -3284,7 +3232,7 @@
           <w:delText xml:space="preserve"> lower</w:delText>
         </w:r>
       </w:del>
-      <w:del w:id="8" w:author="Ben Lindley" w:date="2021-10-26T22:10:00Z">
+      <w:del w:id="9" w:author="Ben Lindley" w:date="2021-10-26T22:10:00Z">
         <w:r>
           <w:rPr>
             <w:rFonts w:ascii="Times New Roman" w:hAnsi="Times New Roman" w:cs="Times New Roman"/>
@@ -3295,7 +3243,7 @@
           <w:delText>ing the</w:delText>
         </w:r>
       </w:del>
-      <w:del w:id="9" w:author="Ben Lindley" w:date="2021-10-26T22:12:00Z">
+      <w:del w:id="10" w:author="Ben Lindley" w:date="2021-10-26T22:12:00Z">
         <w:r>
           <w:rPr>
             <w:rFonts w:ascii="Times New Roman" w:hAnsi="Times New Roman" w:cs="Times New Roman"/>
@@ -3324,7 +3272,7 @@
           <w:delText xml:space="preserve"> temperature increases the temperature difference across the LFR HX allowing for a higher</w:delText>
         </w:r>
       </w:del>
-      <w:del w:id="10" w:author="Ben Lindley" w:date="2021-10-26T22:10:00Z">
+      <w:del w:id="11" w:author="Ben Lindley" w:date="2021-10-26T22:10:00Z">
         <w:r>
           <w:rPr>
             <w:rFonts w:ascii="Times New Roman" w:hAnsi="Times New Roman" w:cs="Times New Roman"/>
@@ -3353,7 +3301,7 @@
           <w:delText xml:space="preserve"> </w:delText>
         </w:r>
       </w:del>
-      <w:del w:id="11" w:author="Ben Lindley" w:date="2021-10-26T22:12:00Z">
+      <w:del w:id="12" w:author="Ben Lindley" w:date="2021-10-26T22:12:00Z">
         <w:r>
           <w:rPr>
             <w:rFonts w:ascii="Times New Roman" w:hAnsi="Times New Roman" w:cs="Times New Roman"/>
@@ -3373,7 +3321,7 @@
           <w:delText xml:space="preserve"> power output</w:delText>
         </w:r>
       </w:del>
-      <w:ins w:id="12" w:author="Ben Lindley" w:date="2021-10-26T22:13:00Z">
+      <w:ins w:id="13" w:author="Ben Lindley" w:date="2021-10-26T22:13:00Z">
         <w:r>
           <w:rPr>
             <w:rFonts w:ascii="Times New Roman" w:hAnsi="Times New Roman" w:cs="Times New Roman"/>
@@ -3384,7 +3332,7 @@
           <w:t>At constant lead velocity (and hence mass flow rate), r</w:t>
         </w:r>
       </w:ins>
-      <w:ins w:id="13" w:author="Ben Lindley" w:date="2021-10-26T22:12:00Z">
+      <w:ins w:id="14" w:author="Ben Lindley" w:date="2021-10-26T22:12:00Z">
         <w:r>
           <w:rPr>
             <w:rFonts w:ascii="Times New Roman" w:hAnsi="Times New Roman" w:cs="Times New Roman"/>
@@ -3395,7 +3343,7 @@
           <w:t xml:space="preserve">educing the sCO2 inlet temperature allows </w:t>
         </w:r>
       </w:ins>
-      <w:ins w:id="14" w:author="Ben Lindley" w:date="2021-10-26T22:14:00Z">
+      <w:ins w:id="15" w:author="Ben Lindley" w:date="2021-10-26T22:14:00Z">
         <w:r>
           <w:rPr>
             <w:rFonts w:ascii="Times New Roman" w:hAnsi="Times New Roman" w:cs="Times New Roman"/>
@@ -3446,7 +3394,17 @@
           <w:sz w:val="24"/>
           <w:szCs w:val="24"/>
         </w:rPr>
-        <w:t>Page 7, “As grid demand diminishes, CSP HX ramps down heat extraction until no power is being dispatched through the salt and the hot TES begins charging. During this process, the LFR gradually adds a larger fraction of heat input to the TES through C2S. This process continues until no electrical production is occurring in the cycle and all heat is stored in TES for later use.” Why cannot we keep using CSP to charge hot TES when grid demand diminishes?</w:t>
+        <w:t xml:space="preserve">Page 7, “As grid demand diminishes, CSP HX ramps down heat extraction until no power is being dispatched through the salt and the hot TES begins charging. During this process, the LFR gradually adds a larger fraction of heat input to the TES through C2S. This process continues until no electrical production is </w:t>
+      </w:r>
+      <w:r>
+        <w:rPr>
+          <w:rFonts w:ascii="Times New Roman" w:hAnsi="Times New Roman" w:cs="Times New Roman"/>
+          <w:color w:val="000000" w:themeColor="text1"/>
+          <w:sz w:val="24"/>
+          <w:szCs w:val="24"/>
+        </w:rPr>
+        <w:lastRenderedPageBreak/>
+        <w:t>occurring in the cycle and all heat is stored in TES for later use.” Why cannot we keep using CSP to charge hot TES when grid demand diminishes?</w:t>
       </w:r>
     </w:p>
     <w:p>
@@ -3467,7 +3425,6 @@
           <w:sz w:val="24"/>
           <w:szCs w:val="24"/>
         </w:rPr>
-        <w:lastRenderedPageBreak/>
         <w:t>This sentence was edited for clarity, the cycle uses the CSP to charge the hot TES when grid demand diminishes. The sentence ‘</w:t>
       </w:r>
       <w:r>
@@ -3488,8 +3445,7 @@
         </w:rPr>
         <w:t xml:space="preserve">’ was elaborated on to be </w:t>
       </w:r>
-      <w:proofErr w:type="gramStart"/>
-      <w:ins w:id="15" w:author="Ben Lindley" w:date="2021-10-26T22:15:00Z">
+      <w:ins w:id="16" w:author="Ben Lindley" w:date="2021-10-26T22:15:00Z">
         <w:r>
           <w:rPr>
             <w:rFonts w:ascii="Times New Roman" w:hAnsi="Times New Roman" w:cs="Times New Roman"/>
@@ -3497,19 +3453,9 @@
             <w:sz w:val="24"/>
             <w:szCs w:val="24"/>
           </w:rPr>
-          <w:t>As</w:t>
+          <w:t xml:space="preserve">As </w:t>
         </w:r>
-        <w:proofErr w:type="gramEnd"/>
-        <w:r>
-          <w:rPr>
-            <w:rFonts w:ascii="Times New Roman" w:hAnsi="Times New Roman" w:cs="Times New Roman"/>
-            <w:color w:val="000000" w:themeColor="text1"/>
-            <w:sz w:val="24"/>
-            <w:szCs w:val="24"/>
-          </w:rPr>
-          <w:t xml:space="preserve"> </w:t>
-        </w:r>
-        <w:commentRangeStart w:id="16"/>
+        <w:commentRangeStart w:id="17"/>
         <w:r>
           <w:rPr>
             <w:rFonts w:ascii="Times New Roman" w:hAnsi="Times New Roman" w:cs="Times New Roman"/>
@@ -3520,16 +3466,16 @@
           <w:t>grid</w:t>
         </w:r>
       </w:ins>
-      <w:commentRangeEnd w:id="16"/>
-      <w:ins w:id="17" w:author="Ben Lindley" w:date="2021-10-26T22:16:00Z">
+      <w:commentRangeEnd w:id="17"/>
+      <w:ins w:id="18" w:author="Ben Lindley" w:date="2021-10-26T22:16:00Z">
         <w:r>
           <w:rPr>
             <w:rStyle w:val="CommentReference"/>
           </w:rPr>
-          <w:commentReference w:id="16"/>
+          <w:commentReference w:id="17"/>
         </w:r>
       </w:ins>
-      <w:ins w:id="18" w:author="Ben Lindley" w:date="2021-10-26T22:15:00Z">
+      <w:ins w:id="19" w:author="Ben Lindley" w:date="2021-10-26T22:15:00Z">
         <w:r>
           <w:rPr>
             <w:rFonts w:ascii="Times New Roman" w:hAnsi="Times New Roman" w:cs="Times New Roman"/>
@@ -3540,7 +3486,7 @@
           <w:t xml:space="preserve"> demand diminishes, CSP HX ramps down heat extraction until no power is being dispatched through the salt and the hot TES begins charging. During this process, the LFR gradually adds a larger fraction of heat input to the TES through C2S</w:t>
         </w:r>
       </w:ins>
-      <w:ins w:id="19" w:author="Ben Lindley" w:date="2021-10-26T22:16:00Z">
+      <w:ins w:id="20" w:author="Ben Lindley" w:date="2021-10-26T22:16:00Z">
         <w:r>
           <w:rPr>
             <w:rFonts w:ascii="Times New Roman" w:hAnsi="Times New Roman" w:cs="Times New Roman"/>
@@ -3558,7 +3504,7 @@
             <w:color w:val="000000" w:themeColor="text1"/>
             <w:sz w:val="24"/>
             <w:szCs w:val="24"/>
-            <w:rPrChange w:id="20" w:author="Ben Lindley" w:date="2021-10-26T22:16:00Z">
+            <w:rPrChange w:id="21" w:author="Ben Lindley" w:date="2021-10-26T22:16:00Z">
               <w:rPr>
                 <w:rFonts w:ascii="Times New Roman" w:hAnsi="Times New Roman" w:cs="Times New Roman"/>
                 <w:color w:val="000000" w:themeColor="text1"/>
@@ -3570,7 +3516,7 @@
           <w:t>supplementing the heat produced by the CSP which is also used to charge the TES</w:t>
         </w:r>
       </w:ins>
-      <w:ins w:id="21" w:author="Ben Lindley" w:date="2021-10-26T22:15:00Z">
+      <w:ins w:id="22" w:author="Ben Lindley" w:date="2021-10-26T22:15:00Z">
         <w:r>
           <w:rPr>
             <w:rFonts w:ascii="Times New Roman" w:hAnsi="Times New Roman" w:cs="Times New Roman"/>
@@ -3581,7 +3527,7 @@
           <w:t>. This process continues until no electrical production is occurring in the cycle and all heat is stored in TES for later use.</w:t>
         </w:r>
       </w:ins>
-      <w:del w:id="22" w:author="Ben Lindley" w:date="2021-10-26T22:15:00Z">
+      <w:del w:id="23" w:author="Ben Lindley" w:date="2021-10-26T22:15:00Z">
         <w:r>
           <w:rPr>
             <w:rFonts w:ascii="Times New Roman" w:hAnsi="Times New Roman" w:cs="Times New Roman"/>
@@ -3967,67 +3913,44 @@
                 <w:szCs w:val="24"/>
               </w:rPr>
             </w:pPr>
-            <w:proofErr w:type="gramStart"/>
-            <w:r>
-              <w:rPr>
-                <w:rFonts w:ascii="Times New Roman" w:hAnsi="Times New Roman" w:cs="Times New Roman"/>
-                <w:color w:val="000000" w:themeColor="text1"/>
-                <w:sz w:val="24"/>
-                <w:szCs w:val="24"/>
-              </w:rPr>
-              <w:t>(  )</w:t>
-            </w:r>
-            <w:proofErr w:type="gramEnd"/>
-            <w:r>
-              <w:rPr>
-                <w:rFonts w:ascii="Times New Roman" w:hAnsi="Times New Roman" w:cs="Times New Roman"/>
-                <w:color w:val="000000" w:themeColor="text1"/>
-                <w:sz w:val="24"/>
-                <w:szCs w:val="24"/>
-              </w:rPr>
-              <w:t xml:space="preserve"> Extensive editing of English language and style required</w:t>
-            </w:r>
-          </w:p>
-          <w:p>
-            <w:pPr>
-              <w:rPr>
-                <w:rFonts w:ascii="Times New Roman" w:hAnsi="Times New Roman" w:cs="Times New Roman"/>
-                <w:color w:val="000000" w:themeColor="text1"/>
-                <w:sz w:val="24"/>
-                <w:szCs w:val="24"/>
-              </w:rPr>
-            </w:pPr>
-            <w:proofErr w:type="gramStart"/>
-            <w:r>
-              <w:rPr>
-                <w:rFonts w:ascii="Times New Roman" w:hAnsi="Times New Roman" w:cs="Times New Roman"/>
-                <w:color w:val="000000" w:themeColor="text1"/>
-                <w:sz w:val="24"/>
-                <w:szCs w:val="24"/>
-              </w:rPr>
-              <w:t>(  )</w:t>
-            </w:r>
-            <w:proofErr w:type="gramEnd"/>
-            <w:r>
-              <w:rPr>
-                <w:rFonts w:ascii="Times New Roman" w:hAnsi="Times New Roman" w:cs="Times New Roman"/>
-                <w:color w:val="000000" w:themeColor="text1"/>
-                <w:sz w:val="24"/>
-                <w:szCs w:val="24"/>
-              </w:rPr>
-              <w:t xml:space="preserve"> Moderate English changes required</w:t>
-            </w:r>
-          </w:p>
-          <w:p>
-            <w:pPr>
-              <w:rPr>
-                <w:rFonts w:ascii="Times New Roman" w:hAnsi="Times New Roman" w:cs="Times New Roman"/>
-                <w:color w:val="000000" w:themeColor="text1"/>
-                <w:sz w:val="24"/>
-                <w:szCs w:val="24"/>
-              </w:rPr>
-            </w:pPr>
-            <w:proofErr w:type="gramStart"/>
+            <w:r>
+              <w:rPr>
+                <w:rFonts w:ascii="Times New Roman" w:hAnsi="Times New Roman" w:cs="Times New Roman"/>
+                <w:color w:val="000000" w:themeColor="text1"/>
+                <w:sz w:val="24"/>
+                <w:szCs w:val="24"/>
+              </w:rPr>
+              <w:t>(  ) Extensive editing of English language and style required</w:t>
+            </w:r>
+          </w:p>
+          <w:p>
+            <w:pPr>
+              <w:rPr>
+                <w:rFonts w:ascii="Times New Roman" w:hAnsi="Times New Roman" w:cs="Times New Roman"/>
+                <w:color w:val="000000" w:themeColor="text1"/>
+                <w:sz w:val="24"/>
+                <w:szCs w:val="24"/>
+              </w:rPr>
+            </w:pPr>
+            <w:r>
+              <w:rPr>
+                <w:rFonts w:ascii="Times New Roman" w:hAnsi="Times New Roman" w:cs="Times New Roman"/>
+                <w:color w:val="000000" w:themeColor="text1"/>
+                <w:sz w:val="24"/>
+                <w:szCs w:val="24"/>
+              </w:rPr>
+              <w:t>(  ) Moderate English changes required</w:t>
+            </w:r>
+          </w:p>
+          <w:p>
+            <w:pPr>
+              <w:rPr>
+                <w:rFonts w:ascii="Times New Roman" w:hAnsi="Times New Roman" w:cs="Times New Roman"/>
+                <w:color w:val="000000" w:themeColor="text1"/>
+                <w:sz w:val="24"/>
+                <w:szCs w:val="24"/>
+              </w:rPr>
+            </w:pPr>
             <w:r>
               <w:rPr>
                 <w:rFonts w:ascii="Times New Roman" w:hAnsi="Times New Roman" w:cs="Times New Roman"/>
@@ -4053,17 +3976,7 @@
                 <w:sz w:val="24"/>
                 <w:szCs w:val="24"/>
               </w:rPr>
-              <w:t>)</w:t>
-            </w:r>
-            <w:proofErr w:type="gramEnd"/>
-            <w:r>
-              <w:rPr>
-                <w:rFonts w:ascii="Times New Roman" w:hAnsi="Times New Roman" w:cs="Times New Roman"/>
-                <w:color w:val="000000" w:themeColor="text1"/>
-                <w:sz w:val="24"/>
-                <w:szCs w:val="24"/>
-              </w:rPr>
-              <w:t xml:space="preserve"> English language and style are fine/minor spell check required</w:t>
+              <w:t>) English language and style are fine/minor spell check required</w:t>
             </w:r>
           </w:p>
           <w:p>
@@ -4536,6 +4449,7 @@
                 <w:sz w:val="24"/>
                 <w:szCs w:val="24"/>
               </w:rPr>
+              <w:lastRenderedPageBreak/>
               <w:t>Are the arguments and discussion of findings coherent, balanced, and compelling?</w:t>
             </w:r>
           </w:p>
@@ -4681,7 +4595,6 @@
                 <w:sz w:val="24"/>
                 <w:szCs w:val="24"/>
               </w:rPr>
-              <w:lastRenderedPageBreak/>
               <w:t>For empirical research are the results clearly presented?</w:t>
             </w:r>
           </w:p>
@@ -5321,7 +5234,7 @@
           <w:szCs w:val="24"/>
         </w:rPr>
       </w:pPr>
-      <w:commentRangeStart w:id="23"/>
+      <w:commentRangeStart w:id="24"/>
       <w:r>
         <w:rPr>
           <w:rFonts w:ascii="Times New Roman" w:hAnsi="Times New Roman" w:cs="Times New Roman"/>
@@ -5332,12 +5245,12 @@
         </w:rPr>
         <w:t>Brian T. White</w:t>
       </w:r>
-      <w:commentRangeEnd w:id="23"/>
+      <w:commentRangeEnd w:id="24"/>
       <w:r>
         <w:rPr>
           <w:rStyle w:val="CommentReference"/>
         </w:rPr>
-        <w:commentReference w:id="23"/>
+        <w:commentReference w:id="24"/>
       </w:r>
     </w:p>
     <w:p>
@@ -5375,7 +5288,7 @@
           <w:color w:val="BF8F00" w:themeColor="accent4" w:themeShade="BF"/>
           <w:sz w:val="24"/>
           <w:szCs w:val="24"/>
-          <w:rPrChange w:id="24" w:author="Ben Lindley" w:date="2021-10-26T22:21:00Z">
+          <w:rPrChange w:id="25" w:author="Ben Lindley" w:date="2021-10-26T22:21:00Z">
             <w:rPr>
               <w:rFonts w:ascii="Times New Roman" w:hAnsi="Times New Roman" w:cs="Times New Roman"/>
               <w:color w:val="BF8F00" w:themeColor="accent4" w:themeShade="BF"/>
@@ -5385,7 +5298,7 @@
           </w:rPrChange>
         </w:rPr>
       </w:pPr>
-      <w:ins w:id="25" w:author="Ben Lindley" w:date="2021-10-26T22:23:00Z">
+      <w:ins w:id="26" w:author="Ben Lindley" w:date="2021-10-26T22:23:00Z">
         <w:r>
           <w:rPr>
             <w:rFonts w:ascii="Times New Roman" w:hAnsi="Times New Roman" w:cs="Times New Roman"/>
@@ -5394,6 +5307,7 @@
             <w:szCs w:val="24"/>
             <w:u w:val="single"/>
           </w:rPr>
+          <w:lastRenderedPageBreak/>
           <w:t>We agree that in isolation these are reference cases for the discharging mode.</w:t>
         </w:r>
         <w:r>
@@ -5405,7 +5319,7 @@
             <w:sz w:val="24"/>
             <w:szCs w:val="24"/>
             <w:u w:val="single"/>
-            <w:rPrChange w:id="26" w:author="Ben Lindley" w:date="2021-10-26T22:23:00Z">
+            <w:rPrChange w:id="27" w:author="Ben Lindley" w:date="2021-10-26T22:23:00Z">
               <w:rPr>
                 <w:rFonts w:ascii="Times New Roman" w:hAnsi="Times New Roman" w:cs="Times New Roman"/>
                 <w:color w:val="BF8F00" w:themeColor="accent4" w:themeShade="BF"/>
@@ -5428,7 +5342,7 @@
           <w:t xml:space="preserve"> </w:t>
         </w:r>
       </w:ins>
-      <w:del w:id="27" w:author="Ben Lindley" w:date="2021-10-26T22:23:00Z">
+      <w:del w:id="28" w:author="Ben Lindley" w:date="2021-10-26T22:23:00Z">
         <w:r>
           <w:rPr>
             <w:rFonts w:ascii="Times New Roman" w:hAnsi="Times New Roman" w:cs="Times New Roman"/>
@@ -5449,7 +5363,7 @@
           <w:szCs w:val="24"/>
           <w:highlight w:val="yellow"/>
         </w:rPr>
-        <w:t xml:space="preserve">The scenario of C-LFR-ON and C-CSP-ON operating in conjunction is discussed in section 3.1.1 with the final paragraph. Analyzing the separate configuration efficiencies in the prior </w:t>
+        <w:t>The scenario of C-LFR-ON and C-CSP-ON operating in conjunction is discussed in section 3.1.1 with the final paragraph. Analyzing the separate configuration efficiencies in the prior paragraphs build to an explanation of the</w:t>
       </w:r>
       <w:r>
         <w:rPr>
@@ -5459,8 +5373,7 @@
           <w:szCs w:val="24"/>
           <w:highlight w:val="yellow"/>
         </w:rPr>
-        <w:lastRenderedPageBreak/>
-        <w:t>paragraphs build to an explanation of the</w:t>
+        <w:t xml:space="preserve"> two cycles being combined and having</w:t>
       </w:r>
       <w:r>
         <w:rPr>
@@ -5470,19 +5383,9 @@
           <w:szCs w:val="24"/>
           <w:highlight w:val="yellow"/>
         </w:rPr>
-        <w:t xml:space="preserve"> two cycles being combined and having</w:t>
-      </w:r>
-      <w:r>
-        <w:rPr>
-          <w:rFonts w:ascii="Times New Roman" w:hAnsi="Times New Roman" w:cs="Times New Roman"/>
-          <w:color w:val="BF8F00" w:themeColor="accent4" w:themeShade="BF"/>
-          <w:sz w:val="24"/>
-          <w:szCs w:val="24"/>
-          <w:highlight w:val="yellow"/>
-        </w:rPr>
         <w:t xml:space="preserve"> ‘combined efficiencies’ which consist of a ‘highest efficiency’ case while the other is a ‘favorable LFR and CSP characteristic’ case</w:t>
       </w:r>
-      <w:ins w:id="28" w:author="Ben Lindley" w:date="2021-10-26T22:23:00Z">
+      <w:ins w:id="29" w:author="Ben Lindley" w:date="2021-10-26T22:23:00Z">
         <w:r>
           <w:rPr>
             <w:rFonts w:ascii="Times New Roman" w:hAnsi="Times New Roman" w:cs="Times New Roman"/>
@@ -5494,7 +5397,7 @@
           <w:t xml:space="preserve">. Additionally, </w:t>
         </w:r>
       </w:ins>
-      <w:del w:id="29" w:author="Ben Lindley" w:date="2021-10-26T22:22:00Z">
+      <w:del w:id="30" w:author="Ben Lindley" w:date="2021-10-26T22:22:00Z">
         <w:r>
           <w:rPr>
             <w:rFonts w:ascii="Times New Roman" w:hAnsi="Times New Roman" w:cs="Times New Roman"/>
@@ -5515,7 +5418,7 @@
           <w:delText xml:space="preserve"> </w:delText>
         </w:r>
       </w:del>
-      <w:ins w:id="30" w:author="Ben Lindley" w:date="2021-10-26T22:21:00Z">
+      <w:ins w:id="31" w:author="Ben Lindley" w:date="2021-10-26T22:21:00Z">
         <w:r>
           <w:rPr>
             <w:rFonts w:ascii="Times New Roman" w:hAnsi="Times New Roman" w:cs="Times New Roman"/>
@@ -5527,7 +5430,7 @@
           <w:t xml:space="preserve">in discharging mode, the cycles are coupled through the </w:t>
         </w:r>
       </w:ins>
-      <w:ins w:id="31" w:author="Ben Lindley" w:date="2021-10-26T22:22:00Z">
+      <w:ins w:id="32" w:author="Ben Lindley" w:date="2021-10-26T22:22:00Z">
         <w:r>
           <w:rPr>
             <w:rFonts w:ascii="Times New Roman" w:hAnsi="Times New Roman" w:cs="Times New Roman"/>
@@ -5539,7 +5442,7 @@
           <w:t xml:space="preserve">sCO2 to Salt HX and hence </w:t>
         </w:r>
       </w:ins>
-      <w:ins w:id="32" w:author="Ben Lindley" w:date="2021-10-26T22:23:00Z">
+      <w:ins w:id="33" w:author="Ben Lindley" w:date="2021-10-26T22:23:00Z">
         <w:r>
           <w:rPr>
             <w:rFonts w:ascii="Times New Roman" w:hAnsi="Times New Roman" w:cs="Times New Roman"/>
@@ -5667,55 +5570,33 @@
                 <w:szCs w:val="24"/>
               </w:rPr>
             </w:pPr>
-            <w:proofErr w:type="gramStart"/>
-            <w:r>
-              <w:rPr>
-                <w:rFonts w:ascii="Times New Roman" w:hAnsi="Times New Roman" w:cs="Times New Roman"/>
-                <w:color w:val="000000" w:themeColor="text1"/>
-                <w:sz w:val="24"/>
-                <w:szCs w:val="24"/>
-              </w:rPr>
-              <w:t>(  )</w:t>
-            </w:r>
-            <w:proofErr w:type="gramEnd"/>
-            <w:r>
-              <w:rPr>
-                <w:rFonts w:ascii="Times New Roman" w:hAnsi="Times New Roman" w:cs="Times New Roman"/>
-                <w:color w:val="000000" w:themeColor="text1"/>
-                <w:sz w:val="24"/>
-                <w:szCs w:val="24"/>
-              </w:rPr>
-              <w:t xml:space="preserve"> Extensive editing of English language and style required</w:t>
-            </w:r>
-          </w:p>
-          <w:p>
-            <w:pPr>
-              <w:rPr>
-                <w:rFonts w:ascii="Times New Roman" w:hAnsi="Times New Roman" w:cs="Times New Roman"/>
-                <w:color w:val="000000" w:themeColor="text1"/>
-                <w:sz w:val="24"/>
-                <w:szCs w:val="24"/>
-              </w:rPr>
-            </w:pPr>
-            <w:proofErr w:type="gramStart"/>
-            <w:r>
-              <w:rPr>
-                <w:rFonts w:ascii="Times New Roman" w:hAnsi="Times New Roman" w:cs="Times New Roman"/>
-                <w:color w:val="000000" w:themeColor="text1"/>
-                <w:sz w:val="24"/>
-                <w:szCs w:val="24"/>
-              </w:rPr>
-              <w:t>(  )</w:t>
-            </w:r>
-            <w:proofErr w:type="gramEnd"/>
-            <w:r>
-              <w:rPr>
-                <w:rFonts w:ascii="Times New Roman" w:hAnsi="Times New Roman" w:cs="Times New Roman"/>
-                <w:color w:val="000000" w:themeColor="text1"/>
-                <w:sz w:val="24"/>
-                <w:szCs w:val="24"/>
-              </w:rPr>
-              <w:t xml:space="preserve"> Moderate English changes required</w:t>
+            <w:r>
+              <w:rPr>
+                <w:rFonts w:ascii="Times New Roman" w:hAnsi="Times New Roman" w:cs="Times New Roman"/>
+                <w:color w:val="000000" w:themeColor="text1"/>
+                <w:sz w:val="24"/>
+                <w:szCs w:val="24"/>
+              </w:rPr>
+              <w:t>(  ) Extensive editing of English language and style required</w:t>
+            </w:r>
+          </w:p>
+          <w:p>
+            <w:pPr>
+              <w:rPr>
+                <w:rFonts w:ascii="Times New Roman" w:hAnsi="Times New Roman" w:cs="Times New Roman"/>
+                <w:color w:val="000000" w:themeColor="text1"/>
+                <w:sz w:val="24"/>
+                <w:szCs w:val="24"/>
+              </w:rPr>
+            </w:pPr>
+            <w:r>
+              <w:rPr>
+                <w:rFonts w:ascii="Times New Roman" w:hAnsi="Times New Roman" w:cs="Times New Roman"/>
+                <w:color w:val="000000" w:themeColor="text1"/>
+                <w:sz w:val="24"/>
+                <w:szCs w:val="24"/>
+              </w:rPr>
+              <w:t>(  ) Moderate English changes required</w:t>
             </w:r>
           </w:p>
           <w:p>
@@ -5746,25 +5627,14 @@
                 <w:szCs w:val="24"/>
               </w:rPr>
             </w:pPr>
-            <w:proofErr w:type="gramStart"/>
-            <w:r>
-              <w:rPr>
-                <w:rFonts w:ascii="Times New Roman" w:hAnsi="Times New Roman" w:cs="Times New Roman"/>
-                <w:color w:val="000000" w:themeColor="text1"/>
-                <w:sz w:val="24"/>
-                <w:szCs w:val="24"/>
-              </w:rPr>
-              <w:t>(  )</w:t>
-            </w:r>
-            <w:proofErr w:type="gramEnd"/>
-            <w:r>
-              <w:rPr>
-                <w:rFonts w:ascii="Times New Roman" w:hAnsi="Times New Roman" w:cs="Times New Roman"/>
-                <w:color w:val="000000" w:themeColor="text1"/>
-                <w:sz w:val="24"/>
-                <w:szCs w:val="24"/>
-              </w:rPr>
-              <w:t xml:space="preserve"> I don’t feel qualified to judge about the English language and stye</w:t>
+            <w:r>
+              <w:rPr>
+                <w:rFonts w:ascii="Times New Roman" w:hAnsi="Times New Roman" w:cs="Times New Roman"/>
+                <w:color w:val="000000" w:themeColor="text1"/>
+                <w:sz w:val="24"/>
+                <w:szCs w:val="24"/>
+              </w:rPr>
+              <w:t>(  ) I don’t feel qualified to judge about the English language and stye</w:t>
             </w:r>
           </w:p>
         </w:tc>
@@ -6704,6 +6574,7 @@
           <w:sz w:val="24"/>
           <w:szCs w:val="24"/>
         </w:rPr>
+        <w:lastRenderedPageBreak/>
         <w:t>I find your manuscript very interesting and well written. I have just three suggestions:</w:t>
       </w:r>
     </w:p>
@@ -6728,37 +6599,7 @@
           <w:sz w:val="24"/>
           <w:szCs w:val="24"/>
         </w:rPr>
-        <w:t xml:space="preserve">There is a list of abbreviations at the end. You define some of the abbreviations in the text, but definitions of some are missing making it harder to read the text. I </w:t>
-      </w:r>
-      <w:r>
-        <w:rPr>
-          <w:rFonts w:ascii="Times New Roman" w:hAnsi="Times New Roman" w:cs="Times New Roman"/>
-          <w:color w:val="000000" w:themeColor="text1"/>
-          <w:sz w:val="24"/>
-          <w:szCs w:val="24"/>
-        </w:rPr>
-        <w:lastRenderedPageBreak/>
-        <w:t xml:space="preserve">suggest you </w:t>
-      </w:r>
-      <w:proofErr w:type="gramStart"/>
-      <w:r>
-        <w:rPr>
-          <w:rFonts w:ascii="Times New Roman" w:hAnsi="Times New Roman" w:cs="Times New Roman"/>
-          <w:color w:val="000000" w:themeColor="text1"/>
-          <w:sz w:val="24"/>
-          <w:szCs w:val="24"/>
-        </w:rPr>
-        <w:t>to define</w:t>
-      </w:r>
-      <w:proofErr w:type="gramEnd"/>
-      <w:r>
-        <w:rPr>
-          <w:rFonts w:ascii="Times New Roman" w:hAnsi="Times New Roman" w:cs="Times New Roman"/>
-          <w:color w:val="000000" w:themeColor="text1"/>
-          <w:sz w:val="24"/>
-          <w:szCs w:val="24"/>
-        </w:rPr>
-        <w:t xml:space="preserve"> all the acronyms the first time they are mentioned in the text. For example: line 27 sCO2, line 40 CSP and TES, line 52 LFR, line 142 EES, line 163 UA and NTU, line 261 PC, line 262 MC, RC.</w:t>
+        <w:t>There is a list of abbreviations at the end. You define some of the abbreviations in the text, but definitions of some are missing making it harder to read the text. I suggest you to define all the acronyms the first time they are mentioned in the text. For example: line 27 sCO2, line 40 CSP and TES, line 52 LFR, line 142 EES, line 163 UA and NTU, line 261 PC, line 262 MC, RC.</w:t>
       </w:r>
     </w:p>
     <w:p>
@@ -7031,27 +6872,7 @@
           <w:sz w:val="24"/>
           <w:szCs w:val="24"/>
         </w:rPr>
-        <w:t xml:space="preserve"> and </w:t>
-      </w:r>
-      <w:proofErr w:type="spellStart"/>
-      <w:r>
-        <w:rPr>
-          <w:rFonts w:ascii="Times New Roman" w:hAnsi="Times New Roman" w:cs="Times New Roman"/>
-          <w:color w:val="BF8F00" w:themeColor="accent4" w:themeShade="BF"/>
-          <w:sz w:val="24"/>
-          <w:szCs w:val="24"/>
-        </w:rPr>
-        <w:t>recompressor</w:t>
-      </w:r>
-      <w:proofErr w:type="spellEnd"/>
-      <w:r>
-        <w:rPr>
-          <w:rFonts w:ascii="Times New Roman" w:hAnsi="Times New Roman" w:cs="Times New Roman"/>
-          <w:color w:val="BF8F00" w:themeColor="accent4" w:themeShade="BF"/>
-          <w:sz w:val="24"/>
-          <w:szCs w:val="24"/>
-        </w:rPr>
-        <w:t xml:space="preserve"> (RC)</w:t>
+        <w:t xml:space="preserve"> and recompressor (RC)</w:t>
       </w:r>
     </w:p>
     <w:p>
@@ -7167,8 +6988,8 @@
           <w:szCs w:val="24"/>
         </w:rPr>
       </w:pPr>
-      <w:commentRangeStart w:id="33"/>
-      <w:del w:id="34" w:author="Ben Lindley" w:date="2021-10-26T22:25:00Z">
+      <w:commentRangeStart w:id="34"/>
+      <w:del w:id="35" w:author="Ben Lindley" w:date="2021-10-26T22:25:00Z">
         <w:r>
           <w:rPr>
             <w:rFonts w:ascii="Times New Roman" w:hAnsi="Times New Roman" w:cs="Times New Roman"/>
@@ -7191,7 +7012,7 @@
           <w:delText xml:space="preserve"> </w:delText>
         </w:r>
       </w:del>
-      <w:ins w:id="35" w:author="Ben Lindley" w:date="2021-10-26T22:25:00Z">
+      <w:ins w:id="36" w:author="Ben Lindley" w:date="2021-10-26T22:25:00Z">
         <w:r>
           <w:rPr>
             <w:rFonts w:ascii="Times New Roman" w:hAnsi="Times New Roman" w:cs="Times New Roman"/>
@@ -7202,12 +7023,12 @@
           </w:rPr>
           <w:t>We</w:t>
         </w:r>
-        <w:commentRangeEnd w:id="33"/>
+        <w:commentRangeEnd w:id="34"/>
         <w:r>
           <w:rPr>
             <w:rStyle w:val="CommentReference"/>
           </w:rPr>
-          <w:commentReference w:id="33"/>
+          <w:commentReference w:id="34"/>
         </w:r>
         <w:r>
           <w:rPr>
@@ -7230,7 +7051,7 @@
         </w:rPr>
         <w:t xml:space="preserve">Figure 2 is </w:t>
       </w:r>
-      <w:ins w:id="36" w:author="Ben Lindley" w:date="2021-10-26T22:25:00Z">
+      <w:ins w:id="37" w:author="Ben Lindley" w:date="2021-10-26T22:25:00Z">
         <w:r>
           <w:rPr>
             <w:rFonts w:ascii="Times New Roman" w:hAnsi="Times New Roman" w:cs="Times New Roman"/>
@@ -7252,7 +7073,7 @@
         </w:rPr>
         <w:t>display</w:t>
       </w:r>
-      <w:del w:id="37" w:author="Ben Lindley" w:date="2021-10-26T22:25:00Z">
+      <w:del w:id="38" w:author="Ben Lindley" w:date="2021-10-26T22:25:00Z">
         <w:r>
           <w:rPr>
             <w:rFonts w:ascii="Times New Roman" w:hAnsi="Times New Roman" w:cs="Times New Roman"/>
@@ -7560,25 +7381,15 @@
           <w:szCs w:val="24"/>
         </w:rPr>
       </w:pPr>
-      <w:proofErr w:type="spellStart"/>
-      <w:r>
-        <w:rPr>
-          <w:rFonts w:ascii="Times New Roman" w:hAnsi="Times New Roman" w:cs="Times New Roman"/>
-          <w:color w:val="000000" w:themeColor="text1"/>
-          <w:sz w:val="24"/>
-          <w:szCs w:val="24"/>
-        </w:rPr>
-        <w:t>Nellis</w:t>
-      </w:r>
-      <w:proofErr w:type="spellEnd"/>
-      <w:r>
-        <w:rPr>
-          <w:rFonts w:ascii="Times New Roman" w:hAnsi="Times New Roman" w:cs="Times New Roman"/>
-          <w:color w:val="000000" w:themeColor="text1"/>
-          <w:sz w:val="24"/>
-          <w:szCs w:val="24"/>
-        </w:rPr>
-        <w:t xml:space="preserve">, G.; Klein, S. </w:t>
+      <w:r>
+        <w:rPr>
+          <w:rFonts w:ascii="Times New Roman" w:hAnsi="Times New Roman" w:cs="Times New Roman"/>
+          <w:color w:val="000000" w:themeColor="text1"/>
+          <w:sz w:val="24"/>
+          <w:szCs w:val="24"/>
+        </w:rPr>
+        <w:lastRenderedPageBreak/>
+        <w:t xml:space="preserve">Nellis, G.; Klein, S. </w:t>
       </w:r>
       <w:r>
         <w:rPr>
@@ -7624,7 +7435,7 @@
 
 <file path=word/comments.xml><?xml version="1.0" encoding="utf-8"?>
 <w:comments xmlns:wpc="http://schemas.microsoft.com/office/word/2010/wordprocessingCanvas" xmlns:cx="http://schemas.microsoft.com/office/drawing/2014/chartex" xmlns:cx1="http://schemas.microsoft.com/office/drawing/2015/9/8/chartex" xmlns:cx2="http://schemas.microsoft.com/office/drawing/2015/10/21/chartex" xmlns:cx3="http://schemas.microsoft.com/office/drawing/2016/5/9/chartex" xmlns:cx4="http://schemas.microsoft.com/office/drawing/2016/5/10/chartex" xmlns:cx5="http://schemas.microsoft.com/office/drawing/2016/5/11/chartex" xmlns:cx6="http://schemas.microsoft.com/office/drawing/2016/5/12/chartex" xmlns:cx7="http://schemas.microsoft.com/office/drawing/2016/5/13/chartex" xmlns:cx8="http://schemas.microsoft.com/office/drawing/2016/5/14/chartex" xmlns:mc="http://schemas.openxmlformats.org/markup-compatibility/2006" xmlns:aink="http://schemas.microsoft.com/office/drawing/2016/ink" xmlns:am3d="http://schemas.microsoft.com/office/drawing/2017/model3d" xmlns:o="urn:schemas-microsoft-com:office:office" xmlns:r="http://schemas.openxmlformats.org/officeDocument/2006/relationships" xmlns:m="http://schemas.openxmlformats.org/officeDocument/2006/math" xmlns:v="urn:schemas-microsoft-com:vml" xmlns:wp14="http://schemas.microsoft.com/office/word/2010/wordprocessingDrawing" xmlns:wp="http://schemas.openxmlformats.org/drawingml/2006/wordprocessingDrawing" xmlns:w10="urn:schemas-microsoft-com:office:word" xmlns:w="http://schemas.openxmlformats.org/wordprocessingml/2006/main" xmlns:w14="http://schemas.microsoft.com/office/word/2010/wordml" xmlns:w15="http://schemas.microsoft.com/office/word/2012/wordml" xmlns:w16cex="http://schemas.microsoft.com/office/word/2018/wordml/cex" xmlns:w16cid="http://schemas.microsoft.com/office/word/2016/wordml/cid" xmlns:w16="http://schemas.microsoft.com/office/word/2018/wordml" xmlns:w16sdtdh="http://schemas.microsoft.com/office/word/2020/wordml/sdtdatahash" xmlns:w16se="http://schemas.microsoft.com/office/word/2015/wordml/symex" xmlns:wpg="http://schemas.microsoft.com/office/word/2010/wordprocessingGroup" xmlns:wpi="http://schemas.microsoft.com/office/word/2010/wordprocessingInk" xmlns:wne="http://schemas.microsoft.com/office/word/2006/wordml" xmlns:wps="http://schemas.microsoft.com/office/word/2010/wordprocessingShape" mc:Ignorable="w14 w15 w16se w16cid w16 w16cex w16sdtdh wp14">
-  <w:comment w:id="16" w:author="Ben Lindley" w:date="2021-10-26T22:16:00Z" w:initials="BL">
+  <w:comment w:id="17" w:author="Ben Lindley" w:date="2021-10-26T22:16:00Z" w:initials="BL">
     <w:p>
       <w:pPr>
         <w:pStyle w:val="CommentText"/>
@@ -7640,7 +7451,7 @@
       </w:r>
     </w:p>
   </w:comment>
-  <w:comment w:id="23" w:author="Ben Lindley" w:date="2021-10-26T22:18:00Z" w:initials="BL">
+  <w:comment w:id="24" w:author="Ben Lindley" w:date="2021-10-26T22:18:00Z" w:initials="BL">
     <w:p>
       <w:pPr>
         <w:pStyle w:val="CommentText"/>
@@ -7652,19 +7463,11 @@
         <w:annotationRef/>
       </w:r>
       <w:r>
-        <w:t xml:space="preserve">I think it is sufficient to argue that these scenarios are covered (discharging of CSP and LFR in isolation, and in combination through 1HTR1T and 2HTR3T). To appease the reviewer, add a comment that intermediate configurations with partial discharge of the TES (different power fractions between CSP and LFR) also need analysis in further work, but as separate and combined cycles are </w:t>
-      </w:r>
-      <w:proofErr w:type="gramStart"/>
-      <w:r>
-        <w:t>pretty close</w:t>
-      </w:r>
-      <w:proofErr w:type="gramEnd"/>
-      <w:r>
-        <w:t xml:space="preserve"> it is reasonable to assume that performance will be somewhere between the two. Also, off design performance evaluation is left to future work as this is about analyzing the design point</w:t>
+        <w:t>I think it is sufficient to argue that these scenarios are covered (discharging of CSP and LFR in isolation, and in combination through 1HTR1T and 2HTR3T). To appease the reviewer, add a comment that intermediate configurations with partial discharge of the TES (different power fractions between CSP and LFR) also need analysis in further work, but as separate and combined cycles are pretty close it is reasonable to assume that performance will be somewhere between the two. Also, off design performance evaluation is left to future work as this is about analyzing the design point</w:t>
       </w:r>
     </w:p>
   </w:comment>
-  <w:comment w:id="33" w:author="Ben Lindley" w:date="2021-10-26T22:25:00Z" w:initials="BL">
+  <w:comment w:id="34" w:author="Ben Lindley" w:date="2021-10-26T22:25:00Z" w:initials="BL">
     <w:p>
       <w:pPr>
         <w:pStyle w:val="CommentText"/>

</xml_diff>